<commit_message>
Implemented proper error messages. Started working on table window.
</commit_message>
<xml_diff>
--- a/sprawdziany/sprawdzian.docx
+++ b/sprawdziany/sprawdzian.docx
@@ -49,13 +49,12 @@
               <w:tblLook w:firstColumn="1" w:firstRow="1" w:lastColumn="0" w:lastRow="0" w:noHBand="0" w:noVBand="1" w:val="04A0"/>
             </w:tblPr>
             <w:tblGrid>
-              <w:gridCol w:w="2160"/>
-              <w:gridCol w:w="2160"/>
+              <w:gridCol w:w="4320"/>
             </w:tblGrid>
             <w:tr>
               <w:tc>
                 <w:tcPr>
-                  <w:tcW w:type="dxa" w:w="2160"/>
+                  <w:tcW w:type="dxa" w:w="4320"/>
                 </w:tcPr>
                 <w:p>
                   <w:r>
@@ -66,37 +65,11 @@
                   </w:r>
                 </w:p>
               </w:tc>
-              <w:tc>
-                <w:tcPr>
-                  <w:tcW w:type="dxa" w:w="2160"/>
-                </w:tcPr>
-                <w:p>
-                  <w:r>
-                    <w:rPr>
-                      <w:b/>
-                    </w:rPr>
-                    <w:t>Zad.2</w:t>
-                  </w:r>
-                </w:p>
-              </w:tc>
             </w:tr>
             <w:tr>
               <w:tc>
                 <w:tcPr>
-                  <w:tcW w:type="dxa" w:w="2160"/>
-                </w:tcPr>
-                <w:p>
-                  <w:r>
-                    <w:rPr>
-                      <w:b/>
-                    </w:rPr>
-                    <w:t>p</w:t>
-                  </w:r>
-                </w:p>
-              </w:tc>
-              <w:tc>
-                <w:tcPr>
-                  <w:tcW w:type="dxa" w:w="2160"/>
+                  <w:tcW w:type="dxa" w:w="4320"/>
                 </w:tcPr>
                 <w:p>
                   <w:r>
@@ -146,1807 +119,6 @@
                 <wp:inline xmlns:a="http://schemas.openxmlformats.org/drawingml/2006/main" xmlns:pic="http://schemas.openxmlformats.org/drawingml/2006/picture">
                   <wp:extent cx="6300000" cy="4454297"/>
                   <wp:docPr id="1" name="Picture 1"/>
-                  <wp:cNvGraphicFramePr>
-                    <a:graphicFrameLocks noChangeAspect="1"/>
-                  </wp:cNvGraphicFramePr>
-                  <a:graphic>
-                    <a:graphicData uri="http://schemas.openxmlformats.org/drawingml/2006/picture">
-                      <pic:pic>
-                        <pic:nvPicPr>
-                          <pic:cNvPr id="0" name="1.png"/>
-                          <pic:cNvPicPr/>
-                        </pic:nvPicPr>
-                        <pic:blipFill>
-                          <a:blip r:embed="rId9"/>
-                          <a:stretch>
-                            <a:fillRect/>
-                          </a:stretch>
-                        </pic:blipFill>
-                        <pic:spPr>
-                          <a:xfrm>
-                            <a:off x="0" y="0"/>
-                            <a:ext cx="6300000" cy="4454297"/>
-                          </a:xfrm>
-                          <a:prstGeom prst="rect"/>
-                        </pic:spPr>
-                      </pic:pic>
-                    </a:graphicData>
-                  </a:graphic>
-                </wp:inline>
-              </w:drawing>
-            </w:r>
-            <w:r>
-              <w:drawing>
-                <wp:inline xmlns:a="http://schemas.openxmlformats.org/drawingml/2006/main" xmlns:pic="http://schemas.openxmlformats.org/drawingml/2006/picture">
-                  <wp:extent cx="6300000" cy="4454297"/>
-                  <wp:docPr id="2" name="Picture 2"/>
-                  <wp:cNvGraphicFramePr>
-                    <a:graphicFrameLocks noChangeAspect="1"/>
-                  </wp:cNvGraphicFramePr>
-                  <a:graphic>
-                    <a:graphicData uri="http://schemas.openxmlformats.org/drawingml/2006/picture">
-                      <pic:pic>
-                        <pic:nvPicPr>
-                          <pic:cNvPr id="0" name="1.png"/>
-                          <pic:cNvPicPr/>
-                        </pic:nvPicPr>
-                        <pic:blipFill>
-                          <a:blip r:embed="rId9"/>
-                          <a:stretch>
-                            <a:fillRect/>
-                          </a:stretch>
-                        </pic:blipFill>
-                        <pic:spPr>
-                          <a:xfrm>
-                            <a:off x="0" y="0"/>
-                            <a:ext cx="6300000" cy="4454297"/>
-                          </a:xfrm>
-                          <a:prstGeom prst="rect"/>
-                        </pic:spPr>
-                      </pic:pic>
-                    </a:graphicData>
-                  </a:graphic>
-                </wp:inline>
-              </w:drawing>
-            </w:r>
-          </w:p>
-          <w:p/>
-        </w:tc>
-      </w:tr>
-      <w:tr>
-        <w:tc>
-          <w:tcPr>
-            <w:tcW w:type="dxa" w:w="567"/>
-          </w:tcPr>
-          <w:p>
-            <w:r>
-              <w:rPr>
-                <w:b/>
-              </w:rPr>
-              <w:t>2</w:t>
-            </w:r>
-          </w:p>
-        </w:tc>
-        <w:tc>
-          <w:tcPr>
-            <w:tcW w:type="dxa" w:w="10205"/>
-          </w:tcPr>
-          <w:p/>
-          <w:p>
-            <w:r/>
-            <w:r>
-              <w:drawing>
-                <wp:inline xmlns:a="http://schemas.openxmlformats.org/drawingml/2006/main" xmlns:pic="http://schemas.openxmlformats.org/drawingml/2006/picture">
-                  <wp:extent cx="6300000" cy="4454297"/>
-                  <wp:docPr id="3" name="Picture 3"/>
-                  <wp:cNvGraphicFramePr>
-                    <a:graphicFrameLocks noChangeAspect="1"/>
-                  </wp:cNvGraphicFramePr>
-                  <a:graphic>
-                    <a:graphicData uri="http://schemas.openxmlformats.org/drawingml/2006/picture">
-                      <pic:pic>
-                        <pic:nvPicPr>
-                          <pic:cNvPr id="0" name="1.png"/>
-                          <pic:cNvPicPr/>
-                        </pic:nvPicPr>
-                        <pic:blipFill>
-                          <a:blip r:embed="rId9"/>
-                          <a:stretch>
-                            <a:fillRect/>
-                          </a:stretch>
-                        </pic:blipFill>
-                        <pic:spPr>
-                          <a:xfrm>
-                            <a:off x="0" y="0"/>
-                            <a:ext cx="6300000" cy="4454297"/>
-                          </a:xfrm>
-                          <a:prstGeom prst="rect"/>
-                        </pic:spPr>
-                      </pic:pic>
-                    </a:graphicData>
-                  </a:graphic>
-                </wp:inline>
-              </w:drawing>
-            </w:r>
-            <w:r>
-              <w:drawing>
-                <wp:inline xmlns:a="http://schemas.openxmlformats.org/drawingml/2006/main" xmlns:pic="http://schemas.openxmlformats.org/drawingml/2006/picture">
-                  <wp:extent cx="6300000" cy="4454297"/>
-                  <wp:docPr id="4" name="Picture 4"/>
-                  <wp:cNvGraphicFramePr>
-                    <a:graphicFrameLocks noChangeAspect="1"/>
-                  </wp:cNvGraphicFramePr>
-                  <a:graphic>
-                    <a:graphicData uri="http://schemas.openxmlformats.org/drawingml/2006/picture">
-                      <pic:pic>
-                        <pic:nvPicPr>
-                          <pic:cNvPr id="0" name="1.png"/>
-                          <pic:cNvPicPr/>
-                        </pic:nvPicPr>
-                        <pic:blipFill>
-                          <a:blip r:embed="rId9"/>
-                          <a:stretch>
-                            <a:fillRect/>
-                          </a:stretch>
-                        </pic:blipFill>
-                        <pic:spPr>
-                          <a:xfrm>
-                            <a:off x="0" y="0"/>
-                            <a:ext cx="6300000" cy="4454297"/>
-                          </a:xfrm>
-                          <a:prstGeom prst="rect"/>
-                        </pic:spPr>
-                      </pic:pic>
-                    </a:graphicData>
-                  </a:graphic>
-                </wp:inline>
-              </w:drawing>
-            </w:r>
-          </w:p>
-          <w:p/>
-        </w:tc>
-      </w:tr>
-      <w:tr>
-        <w:tc>
-          <w:tcPr>
-            <w:tcW w:type="dxa" w:w="567"/>
-          </w:tcPr>
-          <w:p>
-            <w:r>
-              <w:rPr>
-                <w:b/>
-              </w:rPr>
-              <w:t>3</w:t>
-            </w:r>
-          </w:p>
-        </w:tc>
-        <w:tc>
-          <w:tcPr>
-            <w:tcW w:type="dxa" w:w="10205"/>
-          </w:tcPr>
-          <w:p/>
-          <w:p>
-            <w:r/>
-            <w:r>
-              <w:drawing>
-                <wp:inline xmlns:a="http://schemas.openxmlformats.org/drawingml/2006/main" xmlns:pic="http://schemas.openxmlformats.org/drawingml/2006/picture">
-                  <wp:extent cx="6300000" cy="4454297"/>
-                  <wp:docPr id="5" name="Picture 5"/>
-                  <wp:cNvGraphicFramePr>
-                    <a:graphicFrameLocks noChangeAspect="1"/>
-                  </wp:cNvGraphicFramePr>
-                  <a:graphic>
-                    <a:graphicData uri="http://schemas.openxmlformats.org/drawingml/2006/picture">
-                      <pic:pic>
-                        <pic:nvPicPr>
-                          <pic:cNvPr id="0" name="1.png"/>
-                          <pic:cNvPicPr/>
-                        </pic:nvPicPr>
-                        <pic:blipFill>
-                          <a:blip r:embed="rId9"/>
-                          <a:stretch>
-                            <a:fillRect/>
-                          </a:stretch>
-                        </pic:blipFill>
-                        <pic:spPr>
-                          <a:xfrm>
-                            <a:off x="0" y="0"/>
-                            <a:ext cx="6300000" cy="4454297"/>
-                          </a:xfrm>
-                          <a:prstGeom prst="rect"/>
-                        </pic:spPr>
-                      </pic:pic>
-                    </a:graphicData>
-                  </a:graphic>
-                </wp:inline>
-              </w:drawing>
-            </w:r>
-            <w:r>
-              <w:drawing>
-                <wp:inline xmlns:a="http://schemas.openxmlformats.org/drawingml/2006/main" xmlns:pic="http://schemas.openxmlformats.org/drawingml/2006/picture">
-                  <wp:extent cx="6300000" cy="4454297"/>
-                  <wp:docPr id="6" name="Picture 6"/>
-                  <wp:cNvGraphicFramePr>
-                    <a:graphicFrameLocks noChangeAspect="1"/>
-                  </wp:cNvGraphicFramePr>
-                  <a:graphic>
-                    <a:graphicData uri="http://schemas.openxmlformats.org/drawingml/2006/picture">
-                      <pic:pic>
-                        <pic:nvPicPr>
-                          <pic:cNvPr id="0" name="1.png"/>
-                          <pic:cNvPicPr/>
-                        </pic:nvPicPr>
-                        <pic:blipFill>
-                          <a:blip r:embed="rId9"/>
-                          <a:stretch>
-                            <a:fillRect/>
-                          </a:stretch>
-                        </pic:blipFill>
-                        <pic:spPr>
-                          <a:xfrm>
-                            <a:off x="0" y="0"/>
-                            <a:ext cx="6300000" cy="4454297"/>
-                          </a:xfrm>
-                          <a:prstGeom prst="rect"/>
-                        </pic:spPr>
-                      </pic:pic>
-                    </a:graphicData>
-                  </a:graphic>
-                </wp:inline>
-              </w:drawing>
-            </w:r>
-          </w:p>
-          <w:p/>
-        </w:tc>
-      </w:tr>
-      <w:tr>
-        <w:tc>
-          <w:tcPr>
-            <w:tcW w:type="dxa" w:w="567"/>
-          </w:tcPr>
-          <w:p>
-            <w:r>
-              <w:rPr>
-                <w:b/>
-              </w:rPr>
-              <w:t>4</w:t>
-            </w:r>
-          </w:p>
-        </w:tc>
-        <w:tc>
-          <w:tcPr>
-            <w:tcW w:type="dxa" w:w="10205"/>
-          </w:tcPr>
-          <w:p/>
-          <w:p>
-            <w:r/>
-            <w:r>
-              <w:drawing>
-                <wp:inline xmlns:a="http://schemas.openxmlformats.org/drawingml/2006/main" xmlns:pic="http://schemas.openxmlformats.org/drawingml/2006/picture">
-                  <wp:extent cx="6300000" cy="4454297"/>
-                  <wp:docPr id="7" name="Picture 7"/>
-                  <wp:cNvGraphicFramePr>
-                    <a:graphicFrameLocks noChangeAspect="1"/>
-                  </wp:cNvGraphicFramePr>
-                  <a:graphic>
-                    <a:graphicData uri="http://schemas.openxmlformats.org/drawingml/2006/picture">
-                      <pic:pic>
-                        <pic:nvPicPr>
-                          <pic:cNvPr id="0" name="1.png"/>
-                          <pic:cNvPicPr/>
-                        </pic:nvPicPr>
-                        <pic:blipFill>
-                          <a:blip r:embed="rId9"/>
-                          <a:stretch>
-                            <a:fillRect/>
-                          </a:stretch>
-                        </pic:blipFill>
-                        <pic:spPr>
-                          <a:xfrm>
-                            <a:off x="0" y="0"/>
-                            <a:ext cx="6300000" cy="4454297"/>
-                          </a:xfrm>
-                          <a:prstGeom prst="rect"/>
-                        </pic:spPr>
-                      </pic:pic>
-                    </a:graphicData>
-                  </a:graphic>
-                </wp:inline>
-              </w:drawing>
-            </w:r>
-            <w:r>
-              <w:drawing>
-                <wp:inline xmlns:a="http://schemas.openxmlformats.org/drawingml/2006/main" xmlns:pic="http://schemas.openxmlformats.org/drawingml/2006/picture">
-                  <wp:extent cx="6300000" cy="4454297"/>
-                  <wp:docPr id="8" name="Picture 8"/>
-                  <wp:cNvGraphicFramePr>
-                    <a:graphicFrameLocks noChangeAspect="1"/>
-                  </wp:cNvGraphicFramePr>
-                  <a:graphic>
-                    <a:graphicData uri="http://schemas.openxmlformats.org/drawingml/2006/picture">
-                      <pic:pic>
-                        <pic:nvPicPr>
-                          <pic:cNvPr id="0" name="1.png"/>
-                          <pic:cNvPicPr/>
-                        </pic:nvPicPr>
-                        <pic:blipFill>
-                          <a:blip r:embed="rId9"/>
-                          <a:stretch>
-                            <a:fillRect/>
-                          </a:stretch>
-                        </pic:blipFill>
-                        <pic:spPr>
-                          <a:xfrm>
-                            <a:off x="0" y="0"/>
-                            <a:ext cx="6300000" cy="4454297"/>
-                          </a:xfrm>
-                          <a:prstGeom prst="rect"/>
-                        </pic:spPr>
-                      </pic:pic>
-                    </a:graphicData>
-                  </a:graphic>
-                </wp:inline>
-              </w:drawing>
-            </w:r>
-          </w:p>
-          <w:p/>
-        </w:tc>
-      </w:tr>
-      <w:tr>
-        <w:tc>
-          <w:tcPr>
-            <w:tcW w:type="dxa" w:w="567"/>
-          </w:tcPr>
-          <w:p>
-            <w:r>
-              <w:rPr>
-                <w:b/>
-              </w:rPr>
-              <w:t>5</w:t>
-            </w:r>
-          </w:p>
-        </w:tc>
-        <w:tc>
-          <w:tcPr>
-            <w:tcW w:type="dxa" w:w="10205"/>
-          </w:tcPr>
-          <w:p/>
-          <w:p>
-            <w:r/>
-            <w:r>
-              <w:drawing>
-                <wp:inline xmlns:a="http://schemas.openxmlformats.org/drawingml/2006/main" xmlns:pic="http://schemas.openxmlformats.org/drawingml/2006/picture">
-                  <wp:extent cx="6300000" cy="4454297"/>
-                  <wp:docPr id="9" name="Picture 9"/>
-                  <wp:cNvGraphicFramePr>
-                    <a:graphicFrameLocks noChangeAspect="1"/>
-                  </wp:cNvGraphicFramePr>
-                  <a:graphic>
-                    <a:graphicData uri="http://schemas.openxmlformats.org/drawingml/2006/picture">
-                      <pic:pic>
-                        <pic:nvPicPr>
-                          <pic:cNvPr id="0" name="1.png"/>
-                          <pic:cNvPicPr/>
-                        </pic:nvPicPr>
-                        <pic:blipFill>
-                          <a:blip r:embed="rId9"/>
-                          <a:stretch>
-                            <a:fillRect/>
-                          </a:stretch>
-                        </pic:blipFill>
-                        <pic:spPr>
-                          <a:xfrm>
-                            <a:off x="0" y="0"/>
-                            <a:ext cx="6300000" cy="4454297"/>
-                          </a:xfrm>
-                          <a:prstGeom prst="rect"/>
-                        </pic:spPr>
-                      </pic:pic>
-                    </a:graphicData>
-                  </a:graphic>
-                </wp:inline>
-              </w:drawing>
-            </w:r>
-            <w:r>
-              <w:drawing>
-                <wp:inline xmlns:a="http://schemas.openxmlformats.org/drawingml/2006/main" xmlns:pic="http://schemas.openxmlformats.org/drawingml/2006/picture">
-                  <wp:extent cx="6300000" cy="4454297"/>
-                  <wp:docPr id="10" name="Picture 10"/>
-                  <wp:cNvGraphicFramePr>
-                    <a:graphicFrameLocks noChangeAspect="1"/>
-                  </wp:cNvGraphicFramePr>
-                  <a:graphic>
-                    <a:graphicData uri="http://schemas.openxmlformats.org/drawingml/2006/picture">
-                      <pic:pic>
-                        <pic:nvPicPr>
-                          <pic:cNvPr id="0" name="1.png"/>
-                          <pic:cNvPicPr/>
-                        </pic:nvPicPr>
-                        <pic:blipFill>
-                          <a:blip r:embed="rId9"/>
-                          <a:stretch>
-                            <a:fillRect/>
-                          </a:stretch>
-                        </pic:blipFill>
-                        <pic:spPr>
-                          <a:xfrm>
-                            <a:off x="0" y="0"/>
-                            <a:ext cx="6300000" cy="4454297"/>
-                          </a:xfrm>
-                          <a:prstGeom prst="rect"/>
-                        </pic:spPr>
-                      </pic:pic>
-                    </a:graphicData>
-                  </a:graphic>
-                </wp:inline>
-              </w:drawing>
-            </w:r>
-          </w:p>
-          <w:p/>
-        </w:tc>
-      </w:tr>
-      <w:tr>
-        <w:tc>
-          <w:tcPr>
-            <w:tcW w:type="dxa" w:w="567"/>
-          </w:tcPr>
-          <w:p>
-            <w:r>
-              <w:rPr>
-                <w:b/>
-              </w:rPr>
-              <w:t>6</w:t>
-            </w:r>
-          </w:p>
-        </w:tc>
-        <w:tc>
-          <w:tcPr>
-            <w:tcW w:type="dxa" w:w="10205"/>
-          </w:tcPr>
-          <w:p/>
-          <w:p>
-            <w:r/>
-            <w:r>
-              <w:drawing>
-                <wp:inline xmlns:a="http://schemas.openxmlformats.org/drawingml/2006/main" xmlns:pic="http://schemas.openxmlformats.org/drawingml/2006/picture">
-                  <wp:extent cx="6300000" cy="4454297"/>
-                  <wp:docPr id="11" name="Picture 11"/>
-                  <wp:cNvGraphicFramePr>
-                    <a:graphicFrameLocks noChangeAspect="1"/>
-                  </wp:cNvGraphicFramePr>
-                  <a:graphic>
-                    <a:graphicData uri="http://schemas.openxmlformats.org/drawingml/2006/picture">
-                      <pic:pic>
-                        <pic:nvPicPr>
-                          <pic:cNvPr id="0" name="1.png"/>
-                          <pic:cNvPicPr/>
-                        </pic:nvPicPr>
-                        <pic:blipFill>
-                          <a:blip r:embed="rId9"/>
-                          <a:stretch>
-                            <a:fillRect/>
-                          </a:stretch>
-                        </pic:blipFill>
-                        <pic:spPr>
-                          <a:xfrm>
-                            <a:off x="0" y="0"/>
-                            <a:ext cx="6300000" cy="4454297"/>
-                          </a:xfrm>
-                          <a:prstGeom prst="rect"/>
-                        </pic:spPr>
-                      </pic:pic>
-                    </a:graphicData>
-                  </a:graphic>
-                </wp:inline>
-              </w:drawing>
-            </w:r>
-            <w:r>
-              <w:drawing>
-                <wp:inline xmlns:a="http://schemas.openxmlformats.org/drawingml/2006/main" xmlns:pic="http://schemas.openxmlformats.org/drawingml/2006/picture">
-                  <wp:extent cx="6300000" cy="4454297"/>
-                  <wp:docPr id="12" name="Picture 12"/>
-                  <wp:cNvGraphicFramePr>
-                    <a:graphicFrameLocks noChangeAspect="1"/>
-                  </wp:cNvGraphicFramePr>
-                  <a:graphic>
-                    <a:graphicData uri="http://schemas.openxmlformats.org/drawingml/2006/picture">
-                      <pic:pic>
-                        <pic:nvPicPr>
-                          <pic:cNvPr id="0" name="1.png"/>
-                          <pic:cNvPicPr/>
-                        </pic:nvPicPr>
-                        <pic:blipFill>
-                          <a:blip r:embed="rId9"/>
-                          <a:stretch>
-                            <a:fillRect/>
-                          </a:stretch>
-                        </pic:blipFill>
-                        <pic:spPr>
-                          <a:xfrm>
-                            <a:off x="0" y="0"/>
-                            <a:ext cx="6300000" cy="4454297"/>
-                          </a:xfrm>
-                          <a:prstGeom prst="rect"/>
-                        </pic:spPr>
-                      </pic:pic>
-                    </a:graphicData>
-                  </a:graphic>
-                </wp:inline>
-              </w:drawing>
-            </w:r>
-          </w:p>
-          <w:p/>
-        </w:tc>
-      </w:tr>
-      <w:tr>
-        <w:tc>
-          <w:tcPr>
-            <w:tcW w:type="dxa" w:w="567"/>
-          </w:tcPr>
-          <w:p>
-            <w:r>
-              <w:rPr>
-                <w:b/>
-              </w:rPr>
-              <w:t>7</w:t>
-            </w:r>
-          </w:p>
-        </w:tc>
-        <w:tc>
-          <w:tcPr>
-            <w:tcW w:type="dxa" w:w="10205"/>
-          </w:tcPr>
-          <w:p/>
-          <w:p>
-            <w:r/>
-            <w:r>
-              <w:drawing>
-                <wp:inline xmlns:a="http://schemas.openxmlformats.org/drawingml/2006/main" xmlns:pic="http://schemas.openxmlformats.org/drawingml/2006/picture">
-                  <wp:extent cx="6300000" cy="4454297"/>
-                  <wp:docPr id="13" name="Picture 13"/>
-                  <wp:cNvGraphicFramePr>
-                    <a:graphicFrameLocks noChangeAspect="1"/>
-                  </wp:cNvGraphicFramePr>
-                  <a:graphic>
-                    <a:graphicData uri="http://schemas.openxmlformats.org/drawingml/2006/picture">
-                      <pic:pic>
-                        <pic:nvPicPr>
-                          <pic:cNvPr id="0" name="1.png"/>
-                          <pic:cNvPicPr/>
-                        </pic:nvPicPr>
-                        <pic:blipFill>
-                          <a:blip r:embed="rId9"/>
-                          <a:stretch>
-                            <a:fillRect/>
-                          </a:stretch>
-                        </pic:blipFill>
-                        <pic:spPr>
-                          <a:xfrm>
-                            <a:off x="0" y="0"/>
-                            <a:ext cx="6300000" cy="4454297"/>
-                          </a:xfrm>
-                          <a:prstGeom prst="rect"/>
-                        </pic:spPr>
-                      </pic:pic>
-                    </a:graphicData>
-                  </a:graphic>
-                </wp:inline>
-              </w:drawing>
-            </w:r>
-            <w:r>
-              <w:drawing>
-                <wp:inline xmlns:a="http://schemas.openxmlformats.org/drawingml/2006/main" xmlns:pic="http://schemas.openxmlformats.org/drawingml/2006/picture">
-                  <wp:extent cx="6300000" cy="4454297"/>
-                  <wp:docPr id="14" name="Picture 14"/>
-                  <wp:cNvGraphicFramePr>
-                    <a:graphicFrameLocks noChangeAspect="1"/>
-                  </wp:cNvGraphicFramePr>
-                  <a:graphic>
-                    <a:graphicData uri="http://schemas.openxmlformats.org/drawingml/2006/picture">
-                      <pic:pic>
-                        <pic:nvPicPr>
-                          <pic:cNvPr id="0" name="1.png"/>
-                          <pic:cNvPicPr/>
-                        </pic:nvPicPr>
-                        <pic:blipFill>
-                          <a:blip r:embed="rId9"/>
-                          <a:stretch>
-                            <a:fillRect/>
-                          </a:stretch>
-                        </pic:blipFill>
-                        <pic:spPr>
-                          <a:xfrm>
-                            <a:off x="0" y="0"/>
-                            <a:ext cx="6300000" cy="4454297"/>
-                          </a:xfrm>
-                          <a:prstGeom prst="rect"/>
-                        </pic:spPr>
-                      </pic:pic>
-                    </a:graphicData>
-                  </a:graphic>
-                </wp:inline>
-              </w:drawing>
-            </w:r>
-          </w:p>
-          <w:p/>
-        </w:tc>
-      </w:tr>
-      <w:tr>
-        <w:tc>
-          <w:tcPr>
-            <w:tcW w:type="dxa" w:w="567"/>
-          </w:tcPr>
-          <w:p>
-            <w:r>
-              <w:rPr>
-                <w:b/>
-              </w:rPr>
-              <w:t>8</w:t>
-            </w:r>
-          </w:p>
-        </w:tc>
-        <w:tc>
-          <w:tcPr>
-            <w:tcW w:type="dxa" w:w="10205"/>
-          </w:tcPr>
-          <w:p/>
-          <w:p>
-            <w:r/>
-            <w:r>
-              <w:drawing>
-                <wp:inline xmlns:a="http://schemas.openxmlformats.org/drawingml/2006/main" xmlns:pic="http://schemas.openxmlformats.org/drawingml/2006/picture">
-                  <wp:extent cx="6300000" cy="4454297"/>
-                  <wp:docPr id="15" name="Picture 15"/>
-                  <wp:cNvGraphicFramePr>
-                    <a:graphicFrameLocks noChangeAspect="1"/>
-                  </wp:cNvGraphicFramePr>
-                  <a:graphic>
-                    <a:graphicData uri="http://schemas.openxmlformats.org/drawingml/2006/picture">
-                      <pic:pic>
-                        <pic:nvPicPr>
-                          <pic:cNvPr id="0" name="1.png"/>
-                          <pic:cNvPicPr/>
-                        </pic:nvPicPr>
-                        <pic:blipFill>
-                          <a:blip r:embed="rId9"/>
-                          <a:stretch>
-                            <a:fillRect/>
-                          </a:stretch>
-                        </pic:blipFill>
-                        <pic:spPr>
-                          <a:xfrm>
-                            <a:off x="0" y="0"/>
-                            <a:ext cx="6300000" cy="4454297"/>
-                          </a:xfrm>
-                          <a:prstGeom prst="rect"/>
-                        </pic:spPr>
-                      </pic:pic>
-                    </a:graphicData>
-                  </a:graphic>
-                </wp:inline>
-              </w:drawing>
-            </w:r>
-            <w:r>
-              <w:drawing>
-                <wp:inline xmlns:a="http://schemas.openxmlformats.org/drawingml/2006/main" xmlns:pic="http://schemas.openxmlformats.org/drawingml/2006/picture">
-                  <wp:extent cx="6300000" cy="4454297"/>
-                  <wp:docPr id="16" name="Picture 16"/>
-                  <wp:cNvGraphicFramePr>
-                    <a:graphicFrameLocks noChangeAspect="1"/>
-                  </wp:cNvGraphicFramePr>
-                  <a:graphic>
-                    <a:graphicData uri="http://schemas.openxmlformats.org/drawingml/2006/picture">
-                      <pic:pic>
-                        <pic:nvPicPr>
-                          <pic:cNvPr id="0" name="1.png"/>
-                          <pic:cNvPicPr/>
-                        </pic:nvPicPr>
-                        <pic:blipFill>
-                          <a:blip r:embed="rId9"/>
-                          <a:stretch>
-                            <a:fillRect/>
-                          </a:stretch>
-                        </pic:blipFill>
-                        <pic:spPr>
-                          <a:xfrm>
-                            <a:off x="0" y="0"/>
-                            <a:ext cx="6300000" cy="4454297"/>
-                          </a:xfrm>
-                          <a:prstGeom prst="rect"/>
-                        </pic:spPr>
-                      </pic:pic>
-                    </a:graphicData>
-                  </a:graphic>
-                </wp:inline>
-              </w:drawing>
-            </w:r>
-          </w:p>
-          <w:p/>
-        </w:tc>
-      </w:tr>
-      <w:tr>
-        <w:tc>
-          <w:tcPr>
-            <w:tcW w:type="dxa" w:w="567"/>
-          </w:tcPr>
-          <w:p>
-            <w:r>
-              <w:rPr>
-                <w:b/>
-              </w:rPr>
-              <w:t>9</w:t>
-            </w:r>
-          </w:p>
-        </w:tc>
-        <w:tc>
-          <w:tcPr>
-            <w:tcW w:type="dxa" w:w="10205"/>
-          </w:tcPr>
-          <w:p/>
-          <w:p>
-            <w:r/>
-            <w:r>
-              <w:drawing>
-                <wp:inline xmlns:a="http://schemas.openxmlformats.org/drawingml/2006/main" xmlns:pic="http://schemas.openxmlformats.org/drawingml/2006/picture">
-                  <wp:extent cx="6300000" cy="4454297"/>
-                  <wp:docPr id="17" name="Picture 17"/>
-                  <wp:cNvGraphicFramePr>
-                    <a:graphicFrameLocks noChangeAspect="1"/>
-                  </wp:cNvGraphicFramePr>
-                  <a:graphic>
-                    <a:graphicData uri="http://schemas.openxmlformats.org/drawingml/2006/picture">
-                      <pic:pic>
-                        <pic:nvPicPr>
-                          <pic:cNvPr id="0" name="1.png"/>
-                          <pic:cNvPicPr/>
-                        </pic:nvPicPr>
-                        <pic:blipFill>
-                          <a:blip r:embed="rId9"/>
-                          <a:stretch>
-                            <a:fillRect/>
-                          </a:stretch>
-                        </pic:blipFill>
-                        <pic:spPr>
-                          <a:xfrm>
-                            <a:off x="0" y="0"/>
-                            <a:ext cx="6300000" cy="4454297"/>
-                          </a:xfrm>
-                          <a:prstGeom prst="rect"/>
-                        </pic:spPr>
-                      </pic:pic>
-                    </a:graphicData>
-                  </a:graphic>
-                </wp:inline>
-              </w:drawing>
-            </w:r>
-            <w:r>
-              <w:drawing>
-                <wp:inline xmlns:a="http://schemas.openxmlformats.org/drawingml/2006/main" xmlns:pic="http://schemas.openxmlformats.org/drawingml/2006/picture">
-                  <wp:extent cx="6300000" cy="4454297"/>
-                  <wp:docPr id="18" name="Picture 18"/>
-                  <wp:cNvGraphicFramePr>
-                    <a:graphicFrameLocks noChangeAspect="1"/>
-                  </wp:cNvGraphicFramePr>
-                  <a:graphic>
-                    <a:graphicData uri="http://schemas.openxmlformats.org/drawingml/2006/picture">
-                      <pic:pic>
-                        <pic:nvPicPr>
-                          <pic:cNvPr id="0" name="1.png"/>
-                          <pic:cNvPicPr/>
-                        </pic:nvPicPr>
-                        <pic:blipFill>
-                          <a:blip r:embed="rId9"/>
-                          <a:stretch>
-                            <a:fillRect/>
-                          </a:stretch>
-                        </pic:blipFill>
-                        <pic:spPr>
-                          <a:xfrm>
-                            <a:off x="0" y="0"/>
-                            <a:ext cx="6300000" cy="4454297"/>
-                          </a:xfrm>
-                          <a:prstGeom prst="rect"/>
-                        </pic:spPr>
-                      </pic:pic>
-                    </a:graphicData>
-                  </a:graphic>
-                </wp:inline>
-              </w:drawing>
-            </w:r>
-          </w:p>
-          <w:p/>
-        </w:tc>
-      </w:tr>
-      <w:tr>
-        <w:tc>
-          <w:tcPr>
-            <w:tcW w:type="dxa" w:w="567"/>
-          </w:tcPr>
-          <w:p>
-            <w:r>
-              <w:rPr>
-                <w:b/>
-              </w:rPr>
-              <w:t>10</w:t>
-            </w:r>
-          </w:p>
-        </w:tc>
-        <w:tc>
-          <w:tcPr>
-            <w:tcW w:type="dxa" w:w="10205"/>
-          </w:tcPr>
-          <w:p/>
-          <w:p>
-            <w:r/>
-            <w:r>
-              <w:drawing>
-                <wp:inline xmlns:a="http://schemas.openxmlformats.org/drawingml/2006/main" xmlns:pic="http://schemas.openxmlformats.org/drawingml/2006/picture">
-                  <wp:extent cx="6300000" cy="4454297"/>
-                  <wp:docPr id="19" name="Picture 19"/>
-                  <wp:cNvGraphicFramePr>
-                    <a:graphicFrameLocks noChangeAspect="1"/>
-                  </wp:cNvGraphicFramePr>
-                  <a:graphic>
-                    <a:graphicData uri="http://schemas.openxmlformats.org/drawingml/2006/picture">
-                      <pic:pic>
-                        <pic:nvPicPr>
-                          <pic:cNvPr id="0" name="1.png"/>
-                          <pic:cNvPicPr/>
-                        </pic:nvPicPr>
-                        <pic:blipFill>
-                          <a:blip r:embed="rId9"/>
-                          <a:stretch>
-                            <a:fillRect/>
-                          </a:stretch>
-                        </pic:blipFill>
-                        <pic:spPr>
-                          <a:xfrm>
-                            <a:off x="0" y="0"/>
-                            <a:ext cx="6300000" cy="4454297"/>
-                          </a:xfrm>
-                          <a:prstGeom prst="rect"/>
-                        </pic:spPr>
-                      </pic:pic>
-                    </a:graphicData>
-                  </a:graphic>
-                </wp:inline>
-              </w:drawing>
-            </w:r>
-            <w:r>
-              <w:drawing>
-                <wp:inline xmlns:a="http://schemas.openxmlformats.org/drawingml/2006/main" xmlns:pic="http://schemas.openxmlformats.org/drawingml/2006/picture">
-                  <wp:extent cx="6300000" cy="4454297"/>
-                  <wp:docPr id="20" name="Picture 20"/>
-                  <wp:cNvGraphicFramePr>
-                    <a:graphicFrameLocks noChangeAspect="1"/>
-                  </wp:cNvGraphicFramePr>
-                  <a:graphic>
-                    <a:graphicData uri="http://schemas.openxmlformats.org/drawingml/2006/picture">
-                      <pic:pic>
-                        <pic:nvPicPr>
-                          <pic:cNvPr id="0" name="1.png"/>
-                          <pic:cNvPicPr/>
-                        </pic:nvPicPr>
-                        <pic:blipFill>
-                          <a:blip r:embed="rId9"/>
-                          <a:stretch>
-                            <a:fillRect/>
-                          </a:stretch>
-                        </pic:blipFill>
-                        <pic:spPr>
-                          <a:xfrm>
-                            <a:off x="0" y="0"/>
-                            <a:ext cx="6300000" cy="4454297"/>
-                          </a:xfrm>
-                          <a:prstGeom prst="rect"/>
-                        </pic:spPr>
-                      </pic:pic>
-                    </a:graphicData>
-                  </a:graphic>
-                </wp:inline>
-              </w:drawing>
-            </w:r>
-          </w:p>
-          <w:p/>
-        </w:tc>
-      </w:tr>
-      <w:tr>
-        <w:tc>
-          <w:tcPr>
-            <w:tcW w:type="dxa" w:w="567"/>
-          </w:tcPr>
-          <w:p>
-            <w:r>
-              <w:rPr>
-                <w:b/>
-              </w:rPr>
-              <w:t>11</w:t>
-            </w:r>
-          </w:p>
-        </w:tc>
-        <w:tc>
-          <w:tcPr>
-            <w:tcW w:type="dxa" w:w="10205"/>
-          </w:tcPr>
-          <w:p/>
-          <w:p>
-            <w:r/>
-            <w:r>
-              <w:drawing>
-                <wp:inline xmlns:a="http://schemas.openxmlformats.org/drawingml/2006/main" xmlns:pic="http://schemas.openxmlformats.org/drawingml/2006/picture">
-                  <wp:extent cx="6300000" cy="4454297"/>
-                  <wp:docPr id="21" name="Picture 21"/>
-                  <wp:cNvGraphicFramePr>
-                    <a:graphicFrameLocks noChangeAspect="1"/>
-                  </wp:cNvGraphicFramePr>
-                  <a:graphic>
-                    <a:graphicData uri="http://schemas.openxmlformats.org/drawingml/2006/picture">
-                      <pic:pic>
-                        <pic:nvPicPr>
-                          <pic:cNvPr id="0" name="1.png"/>
-                          <pic:cNvPicPr/>
-                        </pic:nvPicPr>
-                        <pic:blipFill>
-                          <a:blip r:embed="rId9"/>
-                          <a:stretch>
-                            <a:fillRect/>
-                          </a:stretch>
-                        </pic:blipFill>
-                        <pic:spPr>
-                          <a:xfrm>
-                            <a:off x="0" y="0"/>
-                            <a:ext cx="6300000" cy="4454297"/>
-                          </a:xfrm>
-                          <a:prstGeom prst="rect"/>
-                        </pic:spPr>
-                      </pic:pic>
-                    </a:graphicData>
-                  </a:graphic>
-                </wp:inline>
-              </w:drawing>
-            </w:r>
-            <w:r>
-              <w:drawing>
-                <wp:inline xmlns:a="http://schemas.openxmlformats.org/drawingml/2006/main" xmlns:pic="http://schemas.openxmlformats.org/drawingml/2006/picture">
-                  <wp:extent cx="6300000" cy="4454297"/>
-                  <wp:docPr id="22" name="Picture 22"/>
-                  <wp:cNvGraphicFramePr>
-                    <a:graphicFrameLocks noChangeAspect="1"/>
-                  </wp:cNvGraphicFramePr>
-                  <a:graphic>
-                    <a:graphicData uri="http://schemas.openxmlformats.org/drawingml/2006/picture">
-                      <pic:pic>
-                        <pic:nvPicPr>
-                          <pic:cNvPr id="0" name="1.png"/>
-                          <pic:cNvPicPr/>
-                        </pic:nvPicPr>
-                        <pic:blipFill>
-                          <a:blip r:embed="rId9"/>
-                          <a:stretch>
-                            <a:fillRect/>
-                          </a:stretch>
-                        </pic:blipFill>
-                        <pic:spPr>
-                          <a:xfrm>
-                            <a:off x="0" y="0"/>
-                            <a:ext cx="6300000" cy="4454297"/>
-                          </a:xfrm>
-                          <a:prstGeom prst="rect"/>
-                        </pic:spPr>
-                      </pic:pic>
-                    </a:graphicData>
-                  </a:graphic>
-                </wp:inline>
-              </w:drawing>
-            </w:r>
-          </w:p>
-          <w:p/>
-        </w:tc>
-      </w:tr>
-      <w:tr>
-        <w:tc>
-          <w:tcPr>
-            <w:tcW w:type="dxa" w:w="567"/>
-          </w:tcPr>
-          <w:p>
-            <w:r>
-              <w:rPr>
-                <w:b/>
-              </w:rPr>
-              <w:t>12</w:t>
-            </w:r>
-          </w:p>
-        </w:tc>
-        <w:tc>
-          <w:tcPr>
-            <w:tcW w:type="dxa" w:w="10205"/>
-          </w:tcPr>
-          <w:p/>
-          <w:p>
-            <w:r/>
-            <w:r>
-              <w:drawing>
-                <wp:inline xmlns:a="http://schemas.openxmlformats.org/drawingml/2006/main" xmlns:pic="http://schemas.openxmlformats.org/drawingml/2006/picture">
-                  <wp:extent cx="6300000" cy="4454297"/>
-                  <wp:docPr id="23" name="Picture 23"/>
-                  <wp:cNvGraphicFramePr>
-                    <a:graphicFrameLocks noChangeAspect="1"/>
-                  </wp:cNvGraphicFramePr>
-                  <a:graphic>
-                    <a:graphicData uri="http://schemas.openxmlformats.org/drawingml/2006/picture">
-                      <pic:pic>
-                        <pic:nvPicPr>
-                          <pic:cNvPr id="0" name="1.png"/>
-                          <pic:cNvPicPr/>
-                        </pic:nvPicPr>
-                        <pic:blipFill>
-                          <a:blip r:embed="rId9"/>
-                          <a:stretch>
-                            <a:fillRect/>
-                          </a:stretch>
-                        </pic:blipFill>
-                        <pic:spPr>
-                          <a:xfrm>
-                            <a:off x="0" y="0"/>
-                            <a:ext cx="6300000" cy="4454297"/>
-                          </a:xfrm>
-                          <a:prstGeom prst="rect"/>
-                        </pic:spPr>
-                      </pic:pic>
-                    </a:graphicData>
-                  </a:graphic>
-                </wp:inline>
-              </w:drawing>
-            </w:r>
-            <w:r>
-              <w:drawing>
-                <wp:inline xmlns:a="http://schemas.openxmlformats.org/drawingml/2006/main" xmlns:pic="http://schemas.openxmlformats.org/drawingml/2006/picture">
-                  <wp:extent cx="6300000" cy="4454297"/>
-                  <wp:docPr id="24" name="Picture 24"/>
-                  <wp:cNvGraphicFramePr>
-                    <a:graphicFrameLocks noChangeAspect="1"/>
-                  </wp:cNvGraphicFramePr>
-                  <a:graphic>
-                    <a:graphicData uri="http://schemas.openxmlformats.org/drawingml/2006/picture">
-                      <pic:pic>
-                        <pic:nvPicPr>
-                          <pic:cNvPr id="0" name="1.png"/>
-                          <pic:cNvPicPr/>
-                        </pic:nvPicPr>
-                        <pic:blipFill>
-                          <a:blip r:embed="rId9"/>
-                          <a:stretch>
-                            <a:fillRect/>
-                          </a:stretch>
-                        </pic:blipFill>
-                        <pic:spPr>
-                          <a:xfrm>
-                            <a:off x="0" y="0"/>
-                            <a:ext cx="6300000" cy="4454297"/>
-                          </a:xfrm>
-                          <a:prstGeom prst="rect"/>
-                        </pic:spPr>
-                      </pic:pic>
-                    </a:graphicData>
-                  </a:graphic>
-                </wp:inline>
-              </w:drawing>
-            </w:r>
-          </w:p>
-          <w:p/>
-        </w:tc>
-      </w:tr>
-      <w:tr>
-        <w:tc>
-          <w:tcPr>
-            <w:tcW w:type="dxa" w:w="567"/>
-          </w:tcPr>
-          <w:p>
-            <w:r>
-              <w:rPr>
-                <w:b/>
-              </w:rPr>
-              <w:t>13</w:t>
-            </w:r>
-          </w:p>
-        </w:tc>
-        <w:tc>
-          <w:tcPr>
-            <w:tcW w:type="dxa" w:w="10205"/>
-          </w:tcPr>
-          <w:p/>
-          <w:p>
-            <w:r/>
-            <w:r>
-              <w:drawing>
-                <wp:inline xmlns:a="http://schemas.openxmlformats.org/drawingml/2006/main" xmlns:pic="http://schemas.openxmlformats.org/drawingml/2006/picture">
-                  <wp:extent cx="6300000" cy="4454297"/>
-                  <wp:docPr id="25" name="Picture 25"/>
-                  <wp:cNvGraphicFramePr>
-                    <a:graphicFrameLocks noChangeAspect="1"/>
-                  </wp:cNvGraphicFramePr>
-                  <a:graphic>
-                    <a:graphicData uri="http://schemas.openxmlformats.org/drawingml/2006/picture">
-                      <pic:pic>
-                        <pic:nvPicPr>
-                          <pic:cNvPr id="0" name="1.png"/>
-                          <pic:cNvPicPr/>
-                        </pic:nvPicPr>
-                        <pic:blipFill>
-                          <a:blip r:embed="rId9"/>
-                          <a:stretch>
-                            <a:fillRect/>
-                          </a:stretch>
-                        </pic:blipFill>
-                        <pic:spPr>
-                          <a:xfrm>
-                            <a:off x="0" y="0"/>
-                            <a:ext cx="6300000" cy="4454297"/>
-                          </a:xfrm>
-                          <a:prstGeom prst="rect"/>
-                        </pic:spPr>
-                      </pic:pic>
-                    </a:graphicData>
-                  </a:graphic>
-                </wp:inline>
-              </w:drawing>
-            </w:r>
-            <w:r>
-              <w:drawing>
-                <wp:inline xmlns:a="http://schemas.openxmlformats.org/drawingml/2006/main" xmlns:pic="http://schemas.openxmlformats.org/drawingml/2006/picture">
-                  <wp:extent cx="6300000" cy="4454297"/>
-                  <wp:docPr id="26" name="Picture 26"/>
-                  <wp:cNvGraphicFramePr>
-                    <a:graphicFrameLocks noChangeAspect="1"/>
-                  </wp:cNvGraphicFramePr>
-                  <a:graphic>
-                    <a:graphicData uri="http://schemas.openxmlformats.org/drawingml/2006/picture">
-                      <pic:pic>
-                        <pic:nvPicPr>
-                          <pic:cNvPr id="0" name="1.png"/>
-                          <pic:cNvPicPr/>
-                        </pic:nvPicPr>
-                        <pic:blipFill>
-                          <a:blip r:embed="rId9"/>
-                          <a:stretch>
-                            <a:fillRect/>
-                          </a:stretch>
-                        </pic:blipFill>
-                        <pic:spPr>
-                          <a:xfrm>
-                            <a:off x="0" y="0"/>
-                            <a:ext cx="6300000" cy="4454297"/>
-                          </a:xfrm>
-                          <a:prstGeom prst="rect"/>
-                        </pic:spPr>
-                      </pic:pic>
-                    </a:graphicData>
-                  </a:graphic>
-                </wp:inline>
-              </w:drawing>
-            </w:r>
-          </w:p>
-          <w:p/>
-        </w:tc>
-      </w:tr>
-      <w:tr>
-        <w:tc>
-          <w:tcPr>
-            <w:tcW w:type="dxa" w:w="567"/>
-          </w:tcPr>
-          <w:p>
-            <w:r>
-              <w:rPr>
-                <w:b/>
-              </w:rPr>
-              <w:t>14</w:t>
-            </w:r>
-          </w:p>
-        </w:tc>
-        <w:tc>
-          <w:tcPr>
-            <w:tcW w:type="dxa" w:w="10205"/>
-          </w:tcPr>
-          <w:p/>
-          <w:p>
-            <w:r/>
-            <w:r>
-              <w:drawing>
-                <wp:inline xmlns:a="http://schemas.openxmlformats.org/drawingml/2006/main" xmlns:pic="http://schemas.openxmlformats.org/drawingml/2006/picture">
-                  <wp:extent cx="6300000" cy="4454297"/>
-                  <wp:docPr id="27" name="Picture 27"/>
-                  <wp:cNvGraphicFramePr>
-                    <a:graphicFrameLocks noChangeAspect="1"/>
-                  </wp:cNvGraphicFramePr>
-                  <a:graphic>
-                    <a:graphicData uri="http://schemas.openxmlformats.org/drawingml/2006/picture">
-                      <pic:pic>
-                        <pic:nvPicPr>
-                          <pic:cNvPr id="0" name="1.png"/>
-                          <pic:cNvPicPr/>
-                        </pic:nvPicPr>
-                        <pic:blipFill>
-                          <a:blip r:embed="rId9"/>
-                          <a:stretch>
-                            <a:fillRect/>
-                          </a:stretch>
-                        </pic:blipFill>
-                        <pic:spPr>
-                          <a:xfrm>
-                            <a:off x="0" y="0"/>
-                            <a:ext cx="6300000" cy="4454297"/>
-                          </a:xfrm>
-                          <a:prstGeom prst="rect"/>
-                        </pic:spPr>
-                      </pic:pic>
-                    </a:graphicData>
-                  </a:graphic>
-                </wp:inline>
-              </w:drawing>
-            </w:r>
-            <w:r>
-              <w:drawing>
-                <wp:inline xmlns:a="http://schemas.openxmlformats.org/drawingml/2006/main" xmlns:pic="http://schemas.openxmlformats.org/drawingml/2006/picture">
-                  <wp:extent cx="6300000" cy="4454297"/>
-                  <wp:docPr id="28" name="Picture 28"/>
-                  <wp:cNvGraphicFramePr>
-                    <a:graphicFrameLocks noChangeAspect="1"/>
-                  </wp:cNvGraphicFramePr>
-                  <a:graphic>
-                    <a:graphicData uri="http://schemas.openxmlformats.org/drawingml/2006/picture">
-                      <pic:pic>
-                        <pic:nvPicPr>
-                          <pic:cNvPr id="0" name="1.png"/>
-                          <pic:cNvPicPr/>
-                        </pic:nvPicPr>
-                        <pic:blipFill>
-                          <a:blip r:embed="rId9"/>
-                          <a:stretch>
-                            <a:fillRect/>
-                          </a:stretch>
-                        </pic:blipFill>
-                        <pic:spPr>
-                          <a:xfrm>
-                            <a:off x="0" y="0"/>
-                            <a:ext cx="6300000" cy="4454297"/>
-                          </a:xfrm>
-                          <a:prstGeom prst="rect"/>
-                        </pic:spPr>
-                      </pic:pic>
-                    </a:graphicData>
-                  </a:graphic>
-                </wp:inline>
-              </w:drawing>
-            </w:r>
-          </w:p>
-          <w:p/>
-        </w:tc>
-      </w:tr>
-      <w:tr>
-        <w:tc>
-          <w:tcPr>
-            <w:tcW w:type="dxa" w:w="567"/>
-          </w:tcPr>
-          <w:p>
-            <w:r>
-              <w:rPr>
-                <w:b/>
-              </w:rPr>
-              <w:t>15</w:t>
-            </w:r>
-          </w:p>
-        </w:tc>
-        <w:tc>
-          <w:tcPr>
-            <w:tcW w:type="dxa" w:w="10205"/>
-          </w:tcPr>
-          <w:p/>
-          <w:p>
-            <w:r/>
-            <w:r>
-              <w:drawing>
-                <wp:inline xmlns:a="http://schemas.openxmlformats.org/drawingml/2006/main" xmlns:pic="http://schemas.openxmlformats.org/drawingml/2006/picture">
-                  <wp:extent cx="6300000" cy="4454297"/>
-                  <wp:docPr id="29" name="Picture 29"/>
-                  <wp:cNvGraphicFramePr>
-                    <a:graphicFrameLocks noChangeAspect="1"/>
-                  </wp:cNvGraphicFramePr>
-                  <a:graphic>
-                    <a:graphicData uri="http://schemas.openxmlformats.org/drawingml/2006/picture">
-                      <pic:pic>
-                        <pic:nvPicPr>
-                          <pic:cNvPr id="0" name="1.png"/>
-                          <pic:cNvPicPr/>
-                        </pic:nvPicPr>
-                        <pic:blipFill>
-                          <a:blip r:embed="rId9"/>
-                          <a:stretch>
-                            <a:fillRect/>
-                          </a:stretch>
-                        </pic:blipFill>
-                        <pic:spPr>
-                          <a:xfrm>
-                            <a:off x="0" y="0"/>
-                            <a:ext cx="6300000" cy="4454297"/>
-                          </a:xfrm>
-                          <a:prstGeom prst="rect"/>
-                        </pic:spPr>
-                      </pic:pic>
-                    </a:graphicData>
-                  </a:graphic>
-                </wp:inline>
-              </w:drawing>
-            </w:r>
-            <w:r>
-              <w:drawing>
-                <wp:inline xmlns:a="http://schemas.openxmlformats.org/drawingml/2006/main" xmlns:pic="http://schemas.openxmlformats.org/drawingml/2006/picture">
-                  <wp:extent cx="6300000" cy="4454297"/>
-                  <wp:docPr id="30" name="Picture 30"/>
-                  <wp:cNvGraphicFramePr>
-                    <a:graphicFrameLocks noChangeAspect="1"/>
-                  </wp:cNvGraphicFramePr>
-                  <a:graphic>
-                    <a:graphicData uri="http://schemas.openxmlformats.org/drawingml/2006/picture">
-                      <pic:pic>
-                        <pic:nvPicPr>
-                          <pic:cNvPr id="0" name="1.png"/>
-                          <pic:cNvPicPr/>
-                        </pic:nvPicPr>
-                        <pic:blipFill>
-                          <a:blip r:embed="rId9"/>
-                          <a:stretch>
-                            <a:fillRect/>
-                          </a:stretch>
-                        </pic:blipFill>
-                        <pic:spPr>
-                          <a:xfrm>
-                            <a:off x="0" y="0"/>
-                            <a:ext cx="6300000" cy="4454297"/>
-                          </a:xfrm>
-                          <a:prstGeom prst="rect"/>
-                        </pic:spPr>
-                      </pic:pic>
-                    </a:graphicData>
-                  </a:graphic>
-                </wp:inline>
-              </w:drawing>
-            </w:r>
-          </w:p>
-          <w:p/>
-        </w:tc>
-      </w:tr>
-      <w:tr>
-        <w:tc>
-          <w:tcPr>
-            <w:tcW w:type="dxa" w:w="567"/>
-          </w:tcPr>
-          <w:p>
-            <w:r>
-              <w:rPr>
-                <w:b/>
-              </w:rPr>
-              <w:t>16</w:t>
-            </w:r>
-          </w:p>
-        </w:tc>
-        <w:tc>
-          <w:tcPr>
-            <w:tcW w:type="dxa" w:w="10205"/>
-          </w:tcPr>
-          <w:p/>
-          <w:p>
-            <w:r/>
-            <w:r>
-              <w:drawing>
-                <wp:inline xmlns:a="http://schemas.openxmlformats.org/drawingml/2006/main" xmlns:pic="http://schemas.openxmlformats.org/drawingml/2006/picture">
-                  <wp:extent cx="6300000" cy="4454297"/>
-                  <wp:docPr id="31" name="Picture 31"/>
-                  <wp:cNvGraphicFramePr>
-                    <a:graphicFrameLocks noChangeAspect="1"/>
-                  </wp:cNvGraphicFramePr>
-                  <a:graphic>
-                    <a:graphicData uri="http://schemas.openxmlformats.org/drawingml/2006/picture">
-                      <pic:pic>
-                        <pic:nvPicPr>
-                          <pic:cNvPr id="0" name="1.png"/>
-                          <pic:cNvPicPr/>
-                        </pic:nvPicPr>
-                        <pic:blipFill>
-                          <a:blip r:embed="rId9"/>
-                          <a:stretch>
-                            <a:fillRect/>
-                          </a:stretch>
-                        </pic:blipFill>
-                        <pic:spPr>
-                          <a:xfrm>
-                            <a:off x="0" y="0"/>
-                            <a:ext cx="6300000" cy="4454297"/>
-                          </a:xfrm>
-                          <a:prstGeom prst="rect"/>
-                        </pic:spPr>
-                      </pic:pic>
-                    </a:graphicData>
-                  </a:graphic>
-                </wp:inline>
-              </w:drawing>
-            </w:r>
-            <w:r>
-              <w:drawing>
-                <wp:inline xmlns:a="http://schemas.openxmlformats.org/drawingml/2006/main" xmlns:pic="http://schemas.openxmlformats.org/drawingml/2006/picture">
-                  <wp:extent cx="6300000" cy="4454297"/>
-                  <wp:docPr id="32" name="Picture 32"/>
-                  <wp:cNvGraphicFramePr>
-                    <a:graphicFrameLocks noChangeAspect="1"/>
-                  </wp:cNvGraphicFramePr>
-                  <a:graphic>
-                    <a:graphicData uri="http://schemas.openxmlformats.org/drawingml/2006/picture">
-                      <pic:pic>
-                        <pic:nvPicPr>
-                          <pic:cNvPr id="0" name="1.png"/>
-                          <pic:cNvPicPr/>
-                        </pic:nvPicPr>
-                        <pic:blipFill>
-                          <a:blip r:embed="rId9"/>
-                          <a:stretch>
-                            <a:fillRect/>
-                          </a:stretch>
-                        </pic:blipFill>
-                        <pic:spPr>
-                          <a:xfrm>
-                            <a:off x="0" y="0"/>
-                            <a:ext cx="6300000" cy="4454297"/>
-                          </a:xfrm>
-                          <a:prstGeom prst="rect"/>
-                        </pic:spPr>
-                      </pic:pic>
-                    </a:graphicData>
-                  </a:graphic>
-                </wp:inline>
-              </w:drawing>
-            </w:r>
-          </w:p>
-          <w:p/>
-        </w:tc>
-      </w:tr>
-      <w:tr>
-        <w:tc>
-          <w:tcPr>
-            <w:tcW w:type="dxa" w:w="567"/>
-          </w:tcPr>
-          <w:p>
-            <w:r>
-              <w:rPr>
-                <w:b/>
-              </w:rPr>
-              <w:t>17</w:t>
-            </w:r>
-          </w:p>
-        </w:tc>
-        <w:tc>
-          <w:tcPr>
-            <w:tcW w:type="dxa" w:w="10205"/>
-          </w:tcPr>
-          <w:p/>
-          <w:p>
-            <w:r/>
-            <w:r>
-              <w:drawing>
-                <wp:inline xmlns:a="http://schemas.openxmlformats.org/drawingml/2006/main" xmlns:pic="http://schemas.openxmlformats.org/drawingml/2006/picture">
-                  <wp:extent cx="6300000" cy="4454297"/>
-                  <wp:docPr id="33" name="Picture 33"/>
-                  <wp:cNvGraphicFramePr>
-                    <a:graphicFrameLocks noChangeAspect="1"/>
-                  </wp:cNvGraphicFramePr>
-                  <a:graphic>
-                    <a:graphicData uri="http://schemas.openxmlformats.org/drawingml/2006/picture">
-                      <pic:pic>
-                        <pic:nvPicPr>
-                          <pic:cNvPr id="0" name="1.png"/>
-                          <pic:cNvPicPr/>
-                        </pic:nvPicPr>
-                        <pic:blipFill>
-                          <a:blip r:embed="rId9"/>
-                          <a:stretch>
-                            <a:fillRect/>
-                          </a:stretch>
-                        </pic:blipFill>
-                        <pic:spPr>
-                          <a:xfrm>
-                            <a:off x="0" y="0"/>
-                            <a:ext cx="6300000" cy="4454297"/>
-                          </a:xfrm>
-                          <a:prstGeom prst="rect"/>
-                        </pic:spPr>
-                      </pic:pic>
-                    </a:graphicData>
-                  </a:graphic>
-                </wp:inline>
-              </w:drawing>
-            </w:r>
-            <w:r>
-              <w:drawing>
-                <wp:inline xmlns:a="http://schemas.openxmlformats.org/drawingml/2006/main" xmlns:pic="http://schemas.openxmlformats.org/drawingml/2006/picture">
-                  <wp:extent cx="6300000" cy="4454297"/>
-                  <wp:docPr id="34" name="Picture 34"/>
-                  <wp:cNvGraphicFramePr>
-                    <a:graphicFrameLocks noChangeAspect="1"/>
-                  </wp:cNvGraphicFramePr>
-                  <a:graphic>
-                    <a:graphicData uri="http://schemas.openxmlformats.org/drawingml/2006/picture">
-                      <pic:pic>
-                        <pic:nvPicPr>
-                          <pic:cNvPr id="0" name="1.png"/>
-                          <pic:cNvPicPr/>
-                        </pic:nvPicPr>
-                        <pic:blipFill>
-                          <a:blip r:embed="rId9"/>
-                          <a:stretch>
-                            <a:fillRect/>
-                          </a:stretch>
-                        </pic:blipFill>
-                        <pic:spPr>
-                          <a:xfrm>
-                            <a:off x="0" y="0"/>
-                            <a:ext cx="6300000" cy="4454297"/>
-                          </a:xfrm>
-                          <a:prstGeom prst="rect"/>
-                        </pic:spPr>
-                      </pic:pic>
-                    </a:graphicData>
-                  </a:graphic>
-                </wp:inline>
-              </w:drawing>
-            </w:r>
-          </w:p>
-          <w:p/>
-        </w:tc>
-      </w:tr>
-      <w:tr>
-        <w:tc>
-          <w:tcPr>
-            <w:tcW w:type="dxa" w:w="567"/>
-          </w:tcPr>
-          <w:p>
-            <w:r>
-              <w:rPr>
-                <w:b/>
-              </w:rPr>
-              <w:t>18</w:t>
-            </w:r>
-          </w:p>
-        </w:tc>
-        <w:tc>
-          <w:tcPr>
-            <w:tcW w:type="dxa" w:w="10205"/>
-          </w:tcPr>
-          <w:p/>
-          <w:p>
-            <w:r/>
-            <w:r>
-              <w:drawing>
-                <wp:inline xmlns:a="http://schemas.openxmlformats.org/drawingml/2006/main" xmlns:pic="http://schemas.openxmlformats.org/drawingml/2006/picture">
-                  <wp:extent cx="6300000" cy="4454297"/>
-                  <wp:docPr id="35" name="Picture 35"/>
-                  <wp:cNvGraphicFramePr>
-                    <a:graphicFrameLocks noChangeAspect="1"/>
-                  </wp:cNvGraphicFramePr>
-                  <a:graphic>
-                    <a:graphicData uri="http://schemas.openxmlformats.org/drawingml/2006/picture">
-                      <pic:pic>
-                        <pic:nvPicPr>
-                          <pic:cNvPr id="0" name="1.png"/>
-                          <pic:cNvPicPr/>
-                        </pic:nvPicPr>
-                        <pic:blipFill>
-                          <a:blip r:embed="rId9"/>
-                          <a:stretch>
-                            <a:fillRect/>
-                          </a:stretch>
-                        </pic:blipFill>
-                        <pic:spPr>
-                          <a:xfrm>
-                            <a:off x="0" y="0"/>
-                            <a:ext cx="6300000" cy="4454297"/>
-                          </a:xfrm>
-                          <a:prstGeom prst="rect"/>
-                        </pic:spPr>
-                      </pic:pic>
-                    </a:graphicData>
-                  </a:graphic>
-                </wp:inline>
-              </w:drawing>
-            </w:r>
-            <w:r>
-              <w:drawing>
-                <wp:inline xmlns:a="http://schemas.openxmlformats.org/drawingml/2006/main" xmlns:pic="http://schemas.openxmlformats.org/drawingml/2006/picture">
-                  <wp:extent cx="6300000" cy="4454297"/>
-                  <wp:docPr id="36" name="Picture 36"/>
-                  <wp:cNvGraphicFramePr>
-                    <a:graphicFrameLocks noChangeAspect="1"/>
-                  </wp:cNvGraphicFramePr>
-                  <a:graphic>
-                    <a:graphicData uri="http://schemas.openxmlformats.org/drawingml/2006/picture">
-                      <pic:pic>
-                        <pic:nvPicPr>
-                          <pic:cNvPr id="0" name="1.png"/>
-                          <pic:cNvPicPr/>
-                        </pic:nvPicPr>
-                        <pic:blipFill>
-                          <a:blip r:embed="rId9"/>
-                          <a:stretch>
-                            <a:fillRect/>
-                          </a:stretch>
-                        </pic:blipFill>
-                        <pic:spPr>
-                          <a:xfrm>
-                            <a:off x="0" y="0"/>
-                            <a:ext cx="6300000" cy="4454297"/>
-                          </a:xfrm>
-                          <a:prstGeom prst="rect"/>
-                        </pic:spPr>
-                      </pic:pic>
-                    </a:graphicData>
-                  </a:graphic>
-                </wp:inline>
-              </w:drawing>
-            </w:r>
-          </w:p>
-          <w:p/>
-        </w:tc>
-      </w:tr>
-      <w:tr>
-        <w:tc>
-          <w:tcPr>
-            <w:tcW w:type="dxa" w:w="567"/>
-          </w:tcPr>
-          <w:p>
-            <w:r>
-              <w:rPr>
-                <w:b/>
-              </w:rPr>
-              <w:t>19</w:t>
-            </w:r>
-          </w:p>
-        </w:tc>
-        <w:tc>
-          <w:tcPr>
-            <w:tcW w:type="dxa" w:w="10205"/>
-          </w:tcPr>
-          <w:p/>
-          <w:p>
-            <w:r/>
-            <w:r>
-              <w:drawing>
-                <wp:inline xmlns:a="http://schemas.openxmlformats.org/drawingml/2006/main" xmlns:pic="http://schemas.openxmlformats.org/drawingml/2006/picture">
-                  <wp:extent cx="6300000" cy="4454297"/>
-                  <wp:docPr id="37" name="Picture 37"/>
-                  <wp:cNvGraphicFramePr>
-                    <a:graphicFrameLocks noChangeAspect="1"/>
-                  </wp:cNvGraphicFramePr>
-                  <a:graphic>
-                    <a:graphicData uri="http://schemas.openxmlformats.org/drawingml/2006/picture">
-                      <pic:pic>
-                        <pic:nvPicPr>
-                          <pic:cNvPr id="0" name="1.png"/>
-                          <pic:cNvPicPr/>
-                        </pic:nvPicPr>
-                        <pic:blipFill>
-                          <a:blip r:embed="rId9"/>
-                          <a:stretch>
-                            <a:fillRect/>
-                          </a:stretch>
-                        </pic:blipFill>
-                        <pic:spPr>
-                          <a:xfrm>
-                            <a:off x="0" y="0"/>
-                            <a:ext cx="6300000" cy="4454297"/>
-                          </a:xfrm>
-                          <a:prstGeom prst="rect"/>
-                        </pic:spPr>
-                      </pic:pic>
-                    </a:graphicData>
-                  </a:graphic>
-                </wp:inline>
-              </w:drawing>
-            </w:r>
-            <w:r>
-              <w:drawing>
-                <wp:inline xmlns:a="http://schemas.openxmlformats.org/drawingml/2006/main" xmlns:pic="http://schemas.openxmlformats.org/drawingml/2006/picture">
-                  <wp:extent cx="6300000" cy="4454297"/>
-                  <wp:docPr id="38" name="Picture 38"/>
-                  <wp:cNvGraphicFramePr>
-                    <a:graphicFrameLocks noChangeAspect="1"/>
-                  </wp:cNvGraphicFramePr>
-                  <a:graphic>
-                    <a:graphicData uri="http://schemas.openxmlformats.org/drawingml/2006/picture">
-                      <pic:pic>
-                        <pic:nvPicPr>
-                          <pic:cNvPr id="0" name="1.png"/>
-                          <pic:cNvPicPr/>
-                        </pic:nvPicPr>
-                        <pic:blipFill>
-                          <a:blip r:embed="rId9"/>
-                          <a:stretch>
-                            <a:fillRect/>
-                          </a:stretch>
-                        </pic:blipFill>
-                        <pic:spPr>
-                          <a:xfrm>
-                            <a:off x="0" y="0"/>
-                            <a:ext cx="6300000" cy="4454297"/>
-                          </a:xfrm>
-                          <a:prstGeom prst="rect"/>
-                        </pic:spPr>
-                      </pic:pic>
-                    </a:graphicData>
-                  </a:graphic>
-                </wp:inline>
-              </w:drawing>
-            </w:r>
-          </w:p>
-          <w:p/>
-        </w:tc>
-      </w:tr>
-      <w:tr>
-        <w:tc>
-          <w:tcPr>
-            <w:tcW w:type="dxa" w:w="567"/>
-          </w:tcPr>
-          <w:p>
-            <w:r>
-              <w:rPr>
-                <w:b/>
-              </w:rPr>
-              <w:t>20</w:t>
-            </w:r>
-          </w:p>
-        </w:tc>
-        <w:tc>
-          <w:tcPr>
-            <w:tcW w:type="dxa" w:w="10205"/>
-          </w:tcPr>
-          <w:p/>
-          <w:p>
-            <w:r/>
-            <w:r>
-              <w:drawing>
-                <wp:inline xmlns:a="http://schemas.openxmlformats.org/drawingml/2006/main" xmlns:pic="http://schemas.openxmlformats.org/drawingml/2006/picture">
-                  <wp:extent cx="6300000" cy="4454297"/>
-                  <wp:docPr id="39" name="Picture 39"/>
-                  <wp:cNvGraphicFramePr>
-                    <a:graphicFrameLocks noChangeAspect="1"/>
-                  </wp:cNvGraphicFramePr>
-                  <a:graphic>
-                    <a:graphicData uri="http://schemas.openxmlformats.org/drawingml/2006/picture">
-                      <pic:pic>
-                        <pic:nvPicPr>
-                          <pic:cNvPr id="0" name="1.png"/>
-                          <pic:cNvPicPr/>
-                        </pic:nvPicPr>
-                        <pic:blipFill>
-                          <a:blip r:embed="rId9"/>
-                          <a:stretch>
-                            <a:fillRect/>
-                          </a:stretch>
-                        </pic:blipFill>
-                        <pic:spPr>
-                          <a:xfrm>
-                            <a:off x="0" y="0"/>
-                            <a:ext cx="6300000" cy="4454297"/>
-                          </a:xfrm>
-                          <a:prstGeom prst="rect"/>
-                        </pic:spPr>
-                      </pic:pic>
-                    </a:graphicData>
-                  </a:graphic>
-                </wp:inline>
-              </w:drawing>
-            </w:r>
-            <w:r>
-              <w:drawing>
-                <wp:inline xmlns:a="http://schemas.openxmlformats.org/drawingml/2006/main" xmlns:pic="http://schemas.openxmlformats.org/drawingml/2006/picture">
-                  <wp:extent cx="6300000" cy="4454297"/>
-                  <wp:docPr id="40" name="Picture 40"/>
                   <wp:cNvGraphicFramePr>
                     <a:graphicFrameLocks noChangeAspect="1"/>
                   </wp:cNvGraphicFramePr>

</xml_diff>